<commit_message>
close #10 - dev meonly
</commit_message>
<xml_diff>
--- a/log.docx
+++ b/log.docx
@@ -4,10 +4,18 @@
   <w:body>
     <w:p>
       <w:r>
-        <w:t xml:space="preserve">02 01 19 </w:t>
+        <w:t xml:space="preserve">02 01 </w:t>
+      </w:r>
+      <w:proofErr w:type="gramStart"/>
+      <w:r>
+        <w:t xml:space="preserve">19 </w:t>
       </w:r>
       <w:r>
-        <w:t xml:space="preserve"> #16 </w:t>
+        <w:t xml:space="preserve"> #</w:t>
+      </w:r>
+      <w:proofErr w:type="gramEnd"/>
+      <w:r>
+        <w:t xml:space="preserve">16 </w:t>
       </w:r>
       <w:r>
         <w:rPr>
@@ -15,6 +23,11 @@
           <w:cs/>
         </w:rPr>
         <w:t>แก้ card</w:t>
+      </w:r>
+    </w:p>
+    <w:p>
+      <w:r>
+        <w:t>07 01 19 dev me only</w:t>
       </w:r>
     </w:p>
     <w:sectPr>

</xml_diff>